<commit_message>
Quick refactor to project folder
</commit_message>
<xml_diff>
--- a/Notas borrador memoria.docx
+++ b/Notas borrador memoria.docx
@@ -71,6 +71,14 @@
       <w:r>
         <w:t xml:space="preserve">Las carpetas irán en mayúscula la primera letra de la primera palabra y con espacios </w:t>
       </w:r>
+      <w:proofErr w:type="spellStart"/>
+      <w:r>
+        <w:t>My</w:t>
+      </w:r>
+      <w:proofErr w:type="spellEnd"/>
+      <w:r>
+        <w:t xml:space="preserve"> clase</w:t>
+      </w:r>
     </w:p>
     <w:p>
       <w:pPr>
@@ -408,16 +416,105 @@
         <w:t>, que llame al método ‘</w:t>
       </w:r>
       <w:proofErr w:type="spellStart"/>
+      <w:proofErr w:type="gramStart"/>
       <w:r>
         <w:t>variableInitialization</w:t>
       </w:r>
       <w:proofErr w:type="spellEnd"/>
       <w:r>
-        <w:t>()’ donde haga lo que dice el nombre.</w:t>
-      </w:r>
+        <w:t>(</w:t>
+      </w:r>
+      <w:proofErr w:type="gramEnd"/>
+      <w:r>
+        <w:t>)’ donde haga lo que dice el nombre.</w:t>
+      </w:r>
+    </w:p>
+    <w:p/>
+    <w:p/>
+    <w:p/>
+    <w:p/>
+    <w:p/>
+    <w:p>
+      <w:r>
+        <w:br w:type="page"/>
+      </w:r>
+    </w:p>
+    <w:p>
+      <w:pPr>
+        <w:rPr>
+          <w:b/>
+        </w:rPr>
+      </w:pPr>
+      <w:proofErr w:type="gramStart"/>
+      <w:r>
+        <w:rPr>
+          <w:b/>
+        </w:rPr>
+        <w:lastRenderedPageBreak/>
+        <w:t>Patrones a utilizar</w:t>
+      </w:r>
+      <w:proofErr w:type="gramEnd"/>
+    </w:p>
+    <w:p>
+      <w:r>
+        <w:t>Mediator</w:t>
+      </w:r>
+    </w:p>
+    <w:p>
+      <w:proofErr w:type="spellStart"/>
+      <w:r>
+        <w:t>Singleton</w:t>
+      </w:r>
+      <w:proofErr w:type="spellEnd"/>
+    </w:p>
+    <w:p>
+      <w:proofErr w:type="spellStart"/>
+      <w:r>
+        <w:t>Fabr</w:t>
+      </w:r>
+      <w:r>
+        <w:t>i</w:t>
+      </w:r>
+      <w:r>
+        <w:t>c</w:t>
+      </w:r>
+      <w:proofErr w:type="spellEnd"/>
+    </w:p>
+    <w:p>
       <w:bookmarkStart w:id="0" w:name="_GoBack"/>
       <w:bookmarkEnd w:id="0"/>
-    </w:p>
+      <w:proofErr w:type="spellStart"/>
+      <w:r>
+        <w:t>State</w:t>
+      </w:r>
+      <w:proofErr w:type="spellEnd"/>
+    </w:p>
+    <w:p>
+      <w:proofErr w:type="spellStart"/>
+      <w:r>
+        <w:t>PesoMosca</w:t>
+      </w:r>
+      <w:proofErr w:type="spellEnd"/>
+      <w:r>
+        <w:t xml:space="preserve"> </w:t>
+      </w:r>
+      <w:r>
+        <w:t>(</w:t>
+      </w:r>
+      <w:r>
+        <w:t xml:space="preserve">+ </w:t>
+      </w:r>
+      <w:proofErr w:type="spellStart"/>
+      <w:r>
+        <w:t>Fabric</w:t>
+      </w:r>
+      <w:proofErr w:type="spellEnd"/>
+      <w:r>
+        <w:t>)</w:t>
+      </w:r>
+    </w:p>
+    <w:p/>
+    <w:p/>
     <w:sectPr>
       <w:pgSz w:w="11906" w:h="16838"/>
       <w:pgMar w:top="1417" w:right="1701" w:bottom="1417" w:left="1701" w:header="708" w:footer="708" w:gutter="0"/>

</xml_diff>

<commit_message>
Some refactoring at consumableFabric
</commit_message>
<xml_diff>
--- a/Notas borrador memoria.docx
+++ b/Notas borrador memoria.docx
@@ -481,37 +481,13 @@
       <w:proofErr w:type="spellEnd"/>
     </w:p>
     <w:p>
+      <w:proofErr w:type="spellStart"/>
+      <w:r>
+        <w:t>State</w:t>
+      </w:r>
       <w:bookmarkStart w:id="0" w:name="_GoBack"/>
       <w:bookmarkEnd w:id="0"/>
-      <w:proofErr w:type="spellStart"/>
-      <w:r>
-        <w:t>State</w:t>
-      </w:r>
-      <w:proofErr w:type="spellEnd"/>
-    </w:p>
-    <w:p>
-      <w:proofErr w:type="spellStart"/>
-      <w:r>
-        <w:t>PesoMosca</w:t>
-      </w:r>
-      <w:proofErr w:type="spellEnd"/>
-      <w:r>
-        <w:t xml:space="preserve"> </w:t>
-      </w:r>
-      <w:r>
-        <w:t>(</w:t>
-      </w:r>
-      <w:r>
-        <w:t xml:space="preserve">+ </w:t>
-      </w:r>
-      <w:proofErr w:type="spellStart"/>
-      <w:r>
-        <w:t>Fabric</w:t>
-      </w:r>
-      <w:proofErr w:type="spellEnd"/>
-      <w:r>
-        <w:t>)</w:t>
-      </w:r>
+      <w:proofErr w:type="spellEnd"/>
     </w:p>
     <w:p/>
     <w:p/>
@@ -977,6 +953,7 @@
     <w:lsdException w:name="HTML Sample" w:semiHidden="1" w:unhideWhenUsed="1"/>
     <w:lsdException w:name="HTML Typewriter" w:semiHidden="1" w:unhideWhenUsed="1"/>
     <w:lsdException w:name="HTML Variable" w:semiHidden="1" w:unhideWhenUsed="1"/>
+    <w:lsdException w:name="Normal Table" w:semiHidden="1" w:unhideWhenUsed="1"/>
     <w:lsdException w:name="annotation subject" w:semiHidden="1" w:unhideWhenUsed="1"/>
     <w:lsdException w:name="No List" w:semiHidden="1" w:unhideWhenUsed="1"/>
     <w:lsdException w:name="Outline List 1" w:semiHidden="1" w:unhideWhenUsed="1"/>
@@ -1023,8 +1000,10 @@
     <w:lsdException w:name="Table Subtle 2" w:semiHidden="1" w:unhideWhenUsed="1"/>
     <w:lsdException w:name="Table Web 1" w:semiHidden="1" w:unhideWhenUsed="1"/>
     <w:lsdException w:name="Table Web 2" w:semiHidden="1" w:unhideWhenUsed="1"/>
+    <w:lsdException w:name="Table Web 3" w:semiHidden="1" w:unhideWhenUsed="1"/>
     <w:lsdException w:name="Balloon Text" w:semiHidden="1" w:unhideWhenUsed="1"/>
     <w:lsdException w:name="Table Grid" w:uiPriority="39"/>
+    <w:lsdException w:name="Table Theme" w:semiHidden="1" w:unhideWhenUsed="1"/>
     <w:lsdException w:name="Placeholder Text" w:semiHidden="1"/>
     <w:lsdException w:name="No Spacing" w:uiPriority="1" w:qFormat="1"/>
     <w:lsdException w:name="Light Shading" w:uiPriority="60"/>

</xml_diff>